<commit_message>
docs: updates on question 17
This adds the defintions to each of
the relationships between classes.
It also adds more examples to each
relations.
</commit_message>
<xml_diff>
--- a/csci_145/final_exam/final_review_exercises.docx
+++ b/csci_145/final_exam/final_review_exercises.docx
@@ -1427,7 +1427,19 @@
         <w:rPr>
           <w:color w:val="FF0000"/>
         </w:rPr>
-        <w:t>public class Student {</w:t>
+        <w:t>public class Student</w:t>
+      </w:r>
+      <w:r>
+        <w:rPr>
+          <w:color w:val="FF0000"/>
+        </w:rPr>
+        <w:t xml:space="preserve"> implements Cloneable</w:t>
+      </w:r>
+      <w:r>
+        <w:rPr>
+          <w:color w:val="FF0000"/>
+        </w:rPr>
+        <w:t xml:space="preserve"> {</w:t>
       </w:r>
     </w:p>
     <w:p>
@@ -1894,220 +1906,369 @@
         <w:rPr>
           <w:color w:val="FF0000"/>
         </w:rPr>
+        <w:tab/>
+        <w:t>public Object clone() throws CloneNotSupportedException {</w:t>
+      </w:r>
+    </w:p>
+    <w:p>
+      <w:pPr>
+        <w:rPr>
+          <w:color w:val="FF0000"/>
+        </w:rPr>
+      </w:pPr>
+      <w:r>
+        <w:rPr>
+          <w:color w:val="FF0000"/>
+        </w:rPr>
+        <w:lastRenderedPageBreak/>
+        <w:tab/>
+      </w:r>
+      <w:r>
+        <w:rPr>
+          <w:color w:val="FF0000"/>
+        </w:rPr>
+        <w:tab/>
+      </w:r>
+      <w:r>
+        <w:rPr>
+          <w:color w:val="FF0000"/>
+        </w:rPr>
+        <w:t>return super.clone();</w:t>
+      </w:r>
+    </w:p>
+    <w:p>
+      <w:pPr>
+        <w:rPr>
+          <w:color w:val="FF0000"/>
+        </w:rPr>
+      </w:pPr>
+      <w:r>
+        <w:rPr>
+          <w:color w:val="FF0000"/>
+        </w:rPr>
+        <w:tab/>
         <w:t>}</w:t>
       </w:r>
     </w:p>
     <w:p>
-      <w:r>
+      <w:pPr>
+        <w:rPr>
+          <w:color w:val="FF0000"/>
+        </w:rPr>
+      </w:pPr>
+    </w:p>
+    <w:p>
+      <w:pPr>
+        <w:rPr>
+          <w:color w:val="FF0000"/>
+        </w:rPr>
+      </w:pPr>
+      <w:r>
+        <w:rPr>
+          <w:color w:val="FF0000"/>
+        </w:rPr>
+        <w:t>}</w:t>
+      </w:r>
+    </w:p>
+    <w:p>
+      <w:r>
+        <w:t>9. What are some levels of testing from earliest to latest?</w:t>
+      </w:r>
+    </w:p>
+    <w:p>
+      <w:pPr>
+        <w:rPr>
+          <w:color w:val="FF0000"/>
+        </w:rPr>
+      </w:pPr>
+      <w:r>
+        <w:rPr>
+          <w:color w:val="FF0000"/>
+        </w:rPr>
+        <w:t>Unit testing</w:t>
+      </w:r>
+      <w:r>
+        <w:rPr>
+          <w:color w:val="FF0000"/>
+        </w:rPr>
+        <w:t>: the process of testing an individual software component.</w:t>
+      </w:r>
+    </w:p>
+    <w:p>
+      <w:pPr>
+        <w:rPr>
+          <w:color w:val="FF0000"/>
+        </w:rPr>
+      </w:pPr>
+      <w:r>
+        <w:rPr>
+          <w:color w:val="FF0000"/>
+        </w:rPr>
+        <w:t>Integration testing: the process of testing software components that are made up of other interacting components. Stresses the communication between components rather than the functionality of individual components.</w:t>
+      </w:r>
+    </w:p>
+    <w:p>
+      <w:pPr>
+        <w:rPr>
+          <w:color w:val="FF0000"/>
+        </w:rPr>
+      </w:pPr>
+      <w:r>
+        <w:rPr>
+          <w:color w:val="FF0000"/>
+        </w:rPr>
+        <w:t>System testing: the process of testing the software application as a whole rather than between software components.</w:t>
+      </w:r>
+    </w:p>
+    <w:p>
+      <w:pPr>
+        <w:rPr>
+          <w:color w:val="FF0000"/>
+        </w:rPr>
+      </w:pPr>
+      <w:r>
+        <w:rPr>
+          <w:color w:val="FF0000"/>
+        </w:rPr>
+        <w:t>Acceptance testing: demonstrate or run different test cases in front of customers or management.</w:t>
+      </w:r>
+    </w:p>
+    <w:p>
+      <w:pPr>
+        <w:rPr>
+          <w:color w:val="FF0000"/>
+        </w:rPr>
+      </w:pPr>
+      <w:r>
+        <w:rPr>
+          <w:color w:val="FF0000"/>
+        </w:rPr>
+        <w:t>Regression testing: running previous test cases after a change is made to a program to help ensure that the change did not introduce new errors.</w:t>
+      </w:r>
+    </w:p>
+    <w:p>
+      <w:pPr>
+        <w:rPr>
+          <w:color w:val="FF0000"/>
+        </w:rPr>
+      </w:pPr>
+      <w:r>
+        <w:rPr>
+          <w:color w:val="FF0000"/>
+        </w:rPr>
+        <w:t>Test cases: a description of the input and corresponding expected output of a code unit being tested.</w:t>
+      </w:r>
+    </w:p>
+    <w:p>
+      <w:r>
+        <w:t>10. Best loop to implement a sentinel loop, a counting loop, and a y/n loop?</w:t>
+      </w:r>
+    </w:p>
+    <w:p>
+      <w:pPr>
+        <w:rPr>
+          <w:color w:val="FF0000"/>
+        </w:rPr>
+      </w:pPr>
+      <w:r>
+        <w:rPr>
+          <w:color w:val="FF0000"/>
+        </w:rPr>
+        <w:t>while and do-while loop are best to implement a sentinel loop</w:t>
+      </w:r>
+      <w:r>
+        <w:rPr>
+          <w:color w:val="FF0000"/>
+        </w:rPr>
+        <w:t xml:space="preserve"> or y/n loop</w:t>
+      </w:r>
+      <w:r>
+        <w:rPr>
+          <w:color w:val="FF0000"/>
+        </w:rPr>
+        <w:t>.</w:t>
+      </w:r>
+    </w:p>
+    <w:p>
+      <w:pPr>
+        <w:rPr>
+          <w:color w:val="FF0000"/>
+        </w:rPr>
+      </w:pPr>
+      <w:r>
+        <w:rPr>
+          <w:color w:val="FF0000"/>
+        </w:rPr>
+        <w:t>for loop is best to implement a counting loop.</w:t>
+      </w:r>
+    </w:p>
+    <w:p>
+      <w:r>
+        <w:t>11. Testing vs. debugging; black box vs. white box testing; when should you stop testing?</w:t>
+      </w:r>
+    </w:p>
+    <w:p>
+      <w:pPr>
+        <w:rPr>
+          <w:color w:val="FF0000"/>
+        </w:rPr>
+      </w:pPr>
+      <w:r>
+        <w:rPr>
+          <w:color w:val="FF0000"/>
+        </w:rPr>
+        <w:t>Testing attempts to ensure that the program will solve the intended problem under all the constraints specified in the requirements.</w:t>
+      </w:r>
+    </w:p>
+    <w:p>
+      <w:pPr>
+        <w:rPr>
+          <w:color w:val="FF0000"/>
+        </w:rPr>
+      </w:pPr>
+      <w:r>
+        <w:rPr>
+          <w:color w:val="FF0000"/>
+        </w:rPr>
+        <w:t>Debugging is the process of determining the cause of a problem and fixing it.</w:t>
+      </w:r>
+    </w:p>
+    <w:p>
+      <w:pPr>
+        <w:rPr>
+          <w:color w:val="FF0000"/>
+        </w:rPr>
+      </w:pPr>
+      <w:r>
+        <w:rPr>
+          <w:color w:val="FF0000"/>
+        </w:rPr>
+        <w:t>Black box testing is a software testing done by people without having knowledge of internal logic or code structure. Black box testing is focused on input and expected output of the software application.</w:t>
+      </w:r>
+    </w:p>
+    <w:p>
+      <w:pPr>
+        <w:rPr>
+          <w:color w:val="FF0000"/>
+        </w:rPr>
+      </w:pPr>
+      <w:r>
+        <w:rPr>
+          <w:color w:val="FF0000"/>
+        </w:rPr>
+        <w:t>White box testing is a software testing done by developers. Developers focus on the internal logic and code structure. In white box testing, code is visible to the testers.</w:t>
+      </w:r>
+    </w:p>
+    <w:p>
+      <w:r>
+        <w:t>12. Perform a simple if-else with the conditional operator – min of two values</w:t>
+      </w:r>
+    </w:p>
+    <w:p>
+      <w:pPr>
+        <w:rPr>
+          <w:color w:val="FF0000"/>
+        </w:rPr>
+      </w:pPr>
+      <w:r>
+        <w:rPr>
+          <w:color w:val="FF0000"/>
+        </w:rPr>
+        <w:t>min = (x &lt; y) ? x : y;</w:t>
+      </w:r>
+    </w:p>
+    <w:p>
+      <w:r>
+        <w:t>13. Use a nested loop to generate a pattern like a rectangle or a triangle</w:t>
+      </w:r>
+    </w:p>
+    <w:p>
+      <w:pPr>
+        <w:rPr>
+          <w:color w:val="FF0000"/>
+        </w:rPr>
+      </w:pPr>
+      <w:r>
+        <w:rPr>
+          <w:color w:val="FF0000"/>
+        </w:rPr>
+        <w:t>for (int i = 0; i &lt; row; ++i) {</w:t>
+      </w:r>
+    </w:p>
+    <w:p>
+      <w:pPr>
+        <w:rPr>
+          <w:color w:val="FF0000"/>
+        </w:rPr>
+      </w:pPr>
+      <w:r>
+        <w:rPr>
+          <w:color w:val="FF0000"/>
+        </w:rPr>
+        <w:tab/>
+        <w:t>for (int j = 0; j &lt; col; ++j) {</w:t>
+      </w:r>
+    </w:p>
+    <w:p>
+      <w:pPr>
+        <w:rPr>
+          <w:color w:val="FF0000"/>
+        </w:rPr>
+      </w:pPr>
+      <w:r>
+        <w:rPr>
+          <w:color w:val="FF0000"/>
+        </w:rPr>
         <w:lastRenderedPageBreak/>
-        <w:t>9. What are some levels of testing from earliest to latest?</w:t>
-      </w:r>
-    </w:p>
-    <w:p>
-      <w:pPr>
-        <w:rPr>
-          <w:color w:val="FF0000"/>
-        </w:rPr>
-      </w:pPr>
-      <w:r>
-        <w:rPr>
-          <w:color w:val="FF0000"/>
-        </w:rPr>
-        <w:t>Unit testing</w:t>
-      </w:r>
-      <w:r>
-        <w:rPr>
-          <w:color w:val="FF0000"/>
-        </w:rPr>
-        <w:t>: the process of testing an individual software component.</w:t>
-      </w:r>
-    </w:p>
-    <w:p>
-      <w:pPr>
-        <w:rPr>
-          <w:color w:val="FF0000"/>
-        </w:rPr>
-      </w:pPr>
-      <w:r>
-        <w:rPr>
-          <w:color w:val="FF0000"/>
-        </w:rPr>
-        <w:t>Integration testing: the process of testing software components that are made up of other interacting components. Stresses the communication between components rather than the functionality of individual components.</w:t>
-      </w:r>
-    </w:p>
-    <w:p>
-      <w:pPr>
-        <w:rPr>
-          <w:color w:val="FF0000"/>
-        </w:rPr>
-      </w:pPr>
-      <w:r>
-        <w:rPr>
-          <w:color w:val="FF0000"/>
-        </w:rPr>
-        <w:t>System testing: the process of testing the software application as a whole rather than between software components.</w:t>
-      </w:r>
-    </w:p>
-    <w:p>
-      <w:pPr>
-        <w:rPr>
-          <w:color w:val="FF0000"/>
-        </w:rPr>
-      </w:pPr>
-      <w:r>
-        <w:rPr>
-          <w:color w:val="FF0000"/>
-        </w:rPr>
-        <w:t>Acceptance testing: demonstrate or run different test cases in front of customers or management.</w:t>
-      </w:r>
-    </w:p>
-    <w:p>
-      <w:pPr>
-        <w:rPr>
-          <w:color w:val="FF0000"/>
-        </w:rPr>
-      </w:pPr>
-      <w:r>
-        <w:rPr>
-          <w:color w:val="FF0000"/>
-        </w:rPr>
-        <w:t>Regression testing: running previous test cases after a change is made to a program to help ensure that the change did not introduce new errors.</w:t>
-      </w:r>
-    </w:p>
-    <w:p>
-      <w:pPr>
-        <w:rPr>
-          <w:color w:val="FF0000"/>
-        </w:rPr>
-      </w:pPr>
-      <w:r>
-        <w:rPr>
-          <w:color w:val="FF0000"/>
-        </w:rPr>
-        <w:t>Test cases: a description of the input and corresponding expected output of a code unit being tested.</w:t>
-      </w:r>
-    </w:p>
-    <w:p>
-      <w:r>
-        <w:t>10. Best loop to implement a sentinel loop, a counting loop, and a y/n loop?</w:t>
-      </w:r>
-    </w:p>
-    <w:p>
-      <w:pPr>
-        <w:rPr>
-          <w:color w:val="FF0000"/>
-        </w:rPr>
-      </w:pPr>
-      <w:r>
-        <w:rPr>
-          <w:color w:val="FF0000"/>
-        </w:rPr>
-        <w:t>while and do-while loop are best to implement a sentinel loop</w:t>
-      </w:r>
-      <w:r>
-        <w:rPr>
-          <w:color w:val="FF0000"/>
-        </w:rPr>
-        <w:t xml:space="preserve"> or y/n loop</w:t>
-      </w:r>
-      <w:r>
-        <w:rPr>
-          <w:color w:val="FF0000"/>
-        </w:rPr>
-        <w:t>.</w:t>
-      </w:r>
-    </w:p>
-    <w:p>
-      <w:pPr>
-        <w:rPr>
-          <w:color w:val="FF0000"/>
-        </w:rPr>
-      </w:pPr>
-      <w:r>
-        <w:rPr>
-          <w:color w:val="FF0000"/>
-        </w:rPr>
-        <w:t>for loop is best to implement a counting loop.</w:t>
-      </w:r>
-    </w:p>
-    <w:p>
-      <w:r>
-        <w:t>11. Testing vs. debugging; black box vs. white box testing; when should you stop testing?</w:t>
-      </w:r>
-    </w:p>
-    <w:p>
-      <w:pPr>
-        <w:rPr>
-          <w:color w:val="FF0000"/>
-        </w:rPr>
-      </w:pPr>
-      <w:r>
-        <w:rPr>
-          <w:color w:val="FF0000"/>
-        </w:rPr>
-        <w:t>Testing attempts to ensure that the program will solve the intended problem under all the constraints specified in the requirements.</w:t>
-      </w:r>
-    </w:p>
-    <w:p>
-      <w:pPr>
-        <w:rPr>
-          <w:color w:val="FF0000"/>
-        </w:rPr>
-      </w:pPr>
-      <w:r>
-        <w:rPr>
-          <w:color w:val="FF0000"/>
-        </w:rPr>
-        <w:t>Debugging is the process of determining the cause of a problem and fixing it.</w:t>
-      </w:r>
-    </w:p>
-    <w:p>
-      <w:pPr>
-        <w:rPr>
-          <w:color w:val="FF0000"/>
-        </w:rPr>
-      </w:pPr>
-      <w:r>
-        <w:rPr>
-          <w:color w:val="FF0000"/>
-        </w:rPr>
-        <w:t>Black box testing is a software testing done by people without having knowledge of internal logic or code structure. Black box testing is focused on input and expected output of the software application.</w:t>
-      </w:r>
-    </w:p>
-    <w:p>
-      <w:pPr>
-        <w:rPr>
-          <w:color w:val="FF0000"/>
-        </w:rPr>
-      </w:pPr>
-      <w:r>
-        <w:rPr>
-          <w:color w:val="FF0000"/>
-        </w:rPr>
-        <w:t>White box testing is a software testing done by developers. Developers focus on the internal logic and code structure. In white box testing, code is visible to the testers.</w:t>
-      </w:r>
-    </w:p>
-    <w:p>
-      <w:r>
-        <w:t>12. Perform a simple if-else with the conditional operator – min of two values</w:t>
-      </w:r>
-    </w:p>
-    <w:p>
-      <w:pPr>
-        <w:rPr>
-          <w:color w:val="FF0000"/>
-        </w:rPr>
-      </w:pPr>
-      <w:r>
-        <w:rPr>
-          <w:color w:val="FF0000"/>
-        </w:rPr>
-        <w:t>min = (x &lt; y) ? x : y;</w:t>
-      </w:r>
-    </w:p>
-    <w:p>
-      <w:r>
-        <w:t>13. Use a nested loop to generate a pattern like a rectangle or a triangle</w:t>
+        <w:tab/>
+      </w:r>
+      <w:r>
+        <w:rPr>
+          <w:color w:val="FF0000"/>
+        </w:rPr>
+        <w:tab/>
+        <w:t>System.out.print(“$”);</w:t>
+      </w:r>
+    </w:p>
+    <w:p>
+      <w:pPr>
+        <w:rPr>
+          <w:color w:val="FF0000"/>
+        </w:rPr>
+      </w:pPr>
+      <w:r>
+        <w:rPr>
+          <w:color w:val="FF0000"/>
+        </w:rPr>
+        <w:tab/>
+        <w:t>}</w:t>
+      </w:r>
+    </w:p>
+    <w:p>
+      <w:pPr>
+        <w:rPr>
+          <w:color w:val="FF0000"/>
+        </w:rPr>
+      </w:pPr>
+      <w:r>
+        <w:rPr>
+          <w:color w:val="FF0000"/>
+        </w:rPr>
+        <w:tab/>
+        <w:t>System.out.println();</w:t>
+      </w:r>
+    </w:p>
+    <w:p>
+      <w:pPr>
+        <w:rPr>
+          <w:color w:val="FF0000"/>
+        </w:rPr>
+      </w:pPr>
+      <w:r>
+        <w:rPr>
+          <w:color w:val="FF0000"/>
+        </w:rPr>
+        <w:t>}</w:t>
       </w:r>
     </w:p>
     <w:p>
@@ -2134,7 +2295,7 @@
           <w:color w:val="FF0000"/>
         </w:rPr>
         <w:tab/>
-        <w:t>for (int j = 0; j &lt; col; ++j) {</w:t>
+        <w:t>for (int j = 0; j &lt; i + 1; ++j) {</w:t>
       </w:r>
     </w:p>
     <w:p>
@@ -2199,148 +2360,60 @@
       </w:r>
     </w:p>
     <w:p>
-      <w:pPr>
-        <w:rPr>
-          <w:color w:val="FF0000"/>
-        </w:rPr>
-      </w:pPr>
-      <w:r>
-        <w:rPr>
+      <w:r>
+        <w:t>14. Draw a simple UML class diagram showing relationships between some classes</w:t>
+      </w:r>
+    </w:p>
+    <w:p>
+      <w:pPr>
+        <w:rPr>
+          <w:color w:val="FF0000"/>
+        </w:rPr>
+      </w:pPr>
+      <w:r>
+        <w:rPr>
+          <w:color w:val="FF0000"/>
+        </w:rPr>
+        <w:t xml:space="preserve">Dependency: </w:t>
+      </w:r>
+      <w:r>
+        <w:rPr>
+          <w:color w:val="FF0000"/>
+        </w:rPr>
+        <w:t>Movies uses DVDCollection.</w:t>
+      </w:r>
+    </w:p>
+    <w:p>
+      <w:pPr>
+        <w:rPr>
+          <w:color w:val="FF0000"/>
+        </w:rPr>
+      </w:pPr>
+      <w:r>
+        <w:rPr>
+          <w:color w:val="FF0000"/>
+        </w:rPr>
+        <w:t xml:space="preserve">Aggregation: </w:t>
+      </w:r>
+      <w:r>
+        <w:rPr>
+          <w:color w:val="FF0000"/>
+        </w:rPr>
+        <w:t>DVDCollection has DVD;</w:t>
+      </w:r>
+    </w:p>
+    <w:p>
+      <w:pPr>
+        <w:rPr>
+          <w:color w:val="FF0000"/>
+        </w:rPr>
+      </w:pPr>
+      <w:r>
+        <w:rPr>
+          <w:noProof/>
           <w:color w:val="FF0000"/>
         </w:rPr>
         <w:lastRenderedPageBreak/>
-        <w:t>for (int i = 0; i &lt; row; ++i) {</w:t>
-      </w:r>
-    </w:p>
-    <w:p>
-      <w:pPr>
-        <w:rPr>
-          <w:color w:val="FF0000"/>
-        </w:rPr>
-      </w:pPr>
-      <w:r>
-        <w:rPr>
-          <w:color w:val="FF0000"/>
-        </w:rPr>
-        <w:tab/>
-        <w:t>for (int j = 0; j &lt; i + 1; ++j) {</w:t>
-      </w:r>
-    </w:p>
-    <w:p>
-      <w:pPr>
-        <w:rPr>
-          <w:color w:val="FF0000"/>
-        </w:rPr>
-      </w:pPr>
-      <w:r>
-        <w:rPr>
-          <w:color w:val="FF0000"/>
-        </w:rPr>
-        <w:tab/>
-      </w:r>
-      <w:r>
-        <w:rPr>
-          <w:color w:val="FF0000"/>
-        </w:rPr>
-        <w:tab/>
-        <w:t>System.out.print(“$”);</w:t>
-      </w:r>
-    </w:p>
-    <w:p>
-      <w:pPr>
-        <w:rPr>
-          <w:color w:val="FF0000"/>
-        </w:rPr>
-      </w:pPr>
-      <w:r>
-        <w:rPr>
-          <w:color w:val="FF0000"/>
-        </w:rPr>
-        <w:tab/>
-        <w:t>}</w:t>
-      </w:r>
-    </w:p>
-    <w:p>
-      <w:pPr>
-        <w:rPr>
-          <w:color w:val="FF0000"/>
-        </w:rPr>
-      </w:pPr>
-      <w:r>
-        <w:rPr>
-          <w:color w:val="FF0000"/>
-        </w:rPr>
-        <w:tab/>
-        <w:t>System.out.println();</w:t>
-      </w:r>
-    </w:p>
-    <w:p>
-      <w:pPr>
-        <w:rPr>
-          <w:color w:val="FF0000"/>
-        </w:rPr>
-      </w:pPr>
-      <w:r>
-        <w:rPr>
-          <w:color w:val="FF0000"/>
-        </w:rPr>
-        <w:t>}</w:t>
-      </w:r>
-    </w:p>
-    <w:p>
-      <w:r>
-        <w:t>14. Draw a simple UML class diagram showing relationships between some classes</w:t>
-      </w:r>
-    </w:p>
-    <w:p>
-      <w:pPr>
-        <w:rPr>
-          <w:color w:val="FF0000"/>
-        </w:rPr>
-      </w:pPr>
-      <w:r>
-        <w:rPr>
-          <w:color w:val="FF0000"/>
-        </w:rPr>
-        <w:t xml:space="preserve">Dependency: </w:t>
-      </w:r>
-      <w:r>
-        <w:rPr>
-          <w:color w:val="FF0000"/>
-        </w:rPr>
-        <w:t>Movies uses DVDCollection.</w:t>
-      </w:r>
-    </w:p>
-    <w:p>
-      <w:pPr>
-        <w:rPr>
-          <w:color w:val="FF0000"/>
-        </w:rPr>
-      </w:pPr>
-      <w:r>
-        <w:rPr>
-          <w:color w:val="FF0000"/>
-        </w:rPr>
-        <w:t xml:space="preserve">Aggregation: </w:t>
-      </w:r>
-      <w:r>
-        <w:rPr>
-          <w:color w:val="FF0000"/>
-        </w:rPr>
-        <w:t>DVDCollection has DVD;</w:t>
-      </w:r>
-    </w:p>
-    <w:p>
-      <w:pPr>
-        <w:rPr>
-          <w:color w:val="FF0000"/>
-        </w:rPr>
-      </w:pPr>
-      <w:r>
-        <w:rPr>
-          <w:noProof/>
-          <w:color w:val="FF0000"/>
-        </w:rPr>
         <w:drawing>
           <wp:inline distT="0" distB="0" distL="0" distR="0" wp14:anchorId="25D8DF36" wp14:editId="2043C234">
             <wp:extent cx="3964311" cy="5608958"/>
@@ -2393,258 +2466,396 @@
     </w:p>
     <w:p>
       <w:r>
+        <w:t>15. Use the Coin or Die class to perform a simulation; roll two dice 100 times and count the</w:t>
+      </w:r>
+      <w:r>
+        <w:t xml:space="preserve"> </w:t>
+      </w:r>
+      <w:r>
+        <w:t>number of times they have the same value</w:t>
+      </w:r>
+    </w:p>
+    <w:p>
+      <w:pPr>
+        <w:rPr>
+          <w:color w:val="FF0000"/>
+        </w:rPr>
+      </w:pPr>
+      <w:r>
+        <w:rPr>
+          <w:color w:val="FF0000"/>
+        </w:rPr>
+        <w:t>Die die1 = new Die();</w:t>
+      </w:r>
+    </w:p>
+    <w:p>
+      <w:pPr>
+        <w:rPr>
+          <w:color w:val="FF0000"/>
+        </w:rPr>
+      </w:pPr>
+      <w:r>
+        <w:rPr>
+          <w:color w:val="FF0000"/>
+        </w:rPr>
+        <w:t>Die die2 = new Die();</w:t>
+      </w:r>
+    </w:p>
+    <w:p>
+      <w:pPr>
+        <w:rPr>
+          <w:color w:val="FF0000"/>
+        </w:rPr>
+      </w:pPr>
+      <w:r>
+        <w:rPr>
+          <w:color w:val="FF0000"/>
+        </w:rPr>
+        <w:t>int count = 0;</w:t>
+      </w:r>
+    </w:p>
+    <w:p>
+      <w:pPr>
+        <w:rPr>
+          <w:color w:val="FF0000"/>
+        </w:rPr>
+      </w:pPr>
+      <w:r>
+        <w:rPr>
+          <w:color w:val="FF0000"/>
+        </w:rPr>
+        <w:t>for (int i = 0; i &lt; 100; ++i) {</w:t>
+      </w:r>
+    </w:p>
+    <w:p>
+      <w:pPr>
+        <w:rPr>
+          <w:color w:val="FF0000"/>
+        </w:rPr>
+      </w:pPr>
+      <w:r>
+        <w:rPr>
+          <w:color w:val="FF0000"/>
+        </w:rPr>
+        <w:tab/>
+        <w:t>if (die1.roll() == die2.roll())</w:t>
+      </w:r>
+    </w:p>
+    <w:p>
+      <w:pPr>
+        <w:rPr>
+          <w:color w:val="FF0000"/>
+        </w:rPr>
+      </w:pPr>
+      <w:r>
+        <w:rPr>
+          <w:color w:val="FF0000"/>
+        </w:rPr>
+        <w:tab/>
+      </w:r>
+      <w:r>
+        <w:rPr>
+          <w:color w:val="FF0000"/>
+        </w:rPr>
+        <w:tab/>
+        <w:t>++count;</w:t>
+      </w:r>
+    </w:p>
+    <w:p>
+      <w:pPr>
+        <w:rPr>
+          <w:color w:val="FF0000"/>
+        </w:rPr>
+      </w:pPr>
+      <w:r>
+        <w:rPr>
+          <w:color w:val="FF0000"/>
+        </w:rPr>
+        <w:t>}</w:t>
+      </w:r>
+    </w:p>
+    <w:p>
+      <w:r>
         <w:lastRenderedPageBreak/>
-        <w:t>15. Use the Coin or Die class to perform a simulation; roll two dice 100 times and count the</w:t>
-      </w:r>
-      <w:r>
+        <w:t>16. Use an array to keep track of the counts for n items</w:t>
+      </w:r>
+    </w:p>
+    <w:p>
+      <w:pPr>
+        <w:rPr>
+          <w:color w:val="FF0000"/>
+        </w:rPr>
+      </w:pPr>
+      <w:r>
+        <w:rPr>
+          <w:color w:val="FF0000"/>
+        </w:rPr>
+        <w:t>Die die1 = new Die();</w:t>
+      </w:r>
+    </w:p>
+    <w:p>
+      <w:pPr>
+        <w:rPr>
+          <w:color w:val="FF0000"/>
+        </w:rPr>
+      </w:pPr>
+      <w:r>
+        <w:rPr>
+          <w:color w:val="FF0000"/>
+        </w:rPr>
+        <w:t>Die die2 = new Die();</w:t>
+      </w:r>
+    </w:p>
+    <w:p>
+      <w:pPr>
+        <w:rPr>
+          <w:color w:val="FF0000"/>
+        </w:rPr>
+      </w:pPr>
+      <w:r>
+        <w:rPr>
+          <w:color w:val="FF0000"/>
+        </w:rPr>
+        <w:t>int[] count = new int[11];</w:t>
+      </w:r>
+    </w:p>
+    <w:p>
+      <w:pPr>
+        <w:rPr>
+          <w:color w:val="FF0000"/>
+        </w:rPr>
+      </w:pPr>
+      <w:r>
+        <w:rPr>
+          <w:color w:val="FF0000"/>
+        </w:rPr>
+        <w:t>for (int i = 0; i &lt; 100; ++i) {</w:t>
+      </w:r>
+    </w:p>
+    <w:p>
+      <w:pPr>
+        <w:rPr>
+          <w:color w:val="FF0000"/>
+        </w:rPr>
+      </w:pPr>
+      <w:r>
+        <w:rPr>
+          <w:color w:val="FF0000"/>
+        </w:rPr>
+        <w:tab/>
+      </w:r>
+      <w:r>
+        <w:rPr>
+          <w:color w:val="FF0000"/>
+        </w:rPr>
+        <w:t>++count[die1.roll() + die2.roll() – 2];</w:t>
+      </w:r>
+    </w:p>
+    <w:p>
+      <w:pPr>
+        <w:rPr>
+          <w:color w:val="FF0000"/>
+        </w:rPr>
+      </w:pPr>
+      <w:r>
+        <w:rPr>
+          <w:color w:val="FF0000"/>
+        </w:rPr>
+        <w:t>}</w:t>
+      </w:r>
+    </w:p>
+    <w:p>
+      <w:r>
+        <w:t>17. Describe three different relationships between classes</w:t>
+      </w:r>
+    </w:p>
+    <w:p>
+      <w:pPr>
+        <w:rPr>
+          <w:color w:val="FF0000"/>
+        </w:rPr>
+      </w:pPr>
+      <w:r>
+        <w:rPr>
+          <w:color w:val="FF0000"/>
+        </w:rPr>
+        <w:t xml:space="preserve">Dependency: </w:t>
+      </w:r>
+      <w:r>
+        <w:rPr>
+          <w:color w:val="FF0000"/>
+        </w:rPr>
+        <w:t>when one class relies on the functionality of another class.</w:t>
+      </w:r>
+    </w:p>
+    <w:p>
+      <w:pPr>
+        <w:ind w:firstLine="720"/>
+        <w:rPr>
+          <w:color w:val="FF0000"/>
+        </w:rPr>
+      </w:pPr>
+      <w:r>
+        <w:rPr>
+          <w:color w:val="FF0000"/>
+        </w:rPr>
+        <w:t>RollDie use a Die.</w:t>
+      </w:r>
+    </w:p>
+    <w:p>
+      <w:pPr>
+        <w:ind w:firstLine="720"/>
+        <w:rPr>
+          <w:color w:val="FF0000"/>
+        </w:rPr>
+      </w:pPr>
+      <w:r>
+        <w:rPr>
+          <w:color w:val="FF0000"/>
+        </w:rPr>
+        <w:t>Movies use DVDCollection</w:t>
+      </w:r>
+    </w:p>
+    <w:p>
+      <w:pPr>
+        <w:rPr>
+          <w:color w:val="FF0000"/>
+        </w:rPr>
+      </w:pPr>
+      <w:r>
+        <w:rPr>
+          <w:color w:val="FF0000"/>
+        </w:rPr>
+        <w:t>Composition</w:t>
+      </w:r>
+      <w:r>
+        <w:rPr>
+          <w:color w:val="FF0000"/>
+        </w:rPr>
+        <w:t>/Aggregation</w:t>
+      </w:r>
+      <w:r>
+        <w:rPr>
+          <w:color w:val="FF0000"/>
+        </w:rPr>
+        <w:t>:</w:t>
+      </w:r>
+      <w:r>
+        <w:rPr>
+          <w:color w:val="FF0000"/>
+        </w:rPr>
+        <w:t xml:space="preserve"> When one class is composed of at least</w:t>
+      </w:r>
+      <w:r>
+        <w:rPr>
+          <w:color w:val="FF0000"/>
+        </w:rPr>
+        <w:t>, in part of other objects.</w:t>
+      </w:r>
+    </w:p>
+    <w:p>
+      <w:pPr>
+        <w:ind w:firstLine="720"/>
+        <w:rPr>
+          <w:color w:val="FF0000"/>
+        </w:rPr>
+      </w:pPr>
+      <w:r>
+        <w:rPr>
+          <w:color w:val="FF0000"/>
+        </w:rPr>
+        <w:t xml:space="preserve">PairOfDice </w:t>
+      </w:r>
+      <w:r>
+        <w:rPr>
+          <w:color w:val="FF0000"/>
+        </w:rPr>
+        <w:t>has-a</w:t>
+      </w:r>
+      <w:r>
+        <w:rPr>
+          <w:color w:val="FF0000"/>
+        </w:rPr>
+        <w:t xml:space="preserve"> two Die</w:t>
+      </w:r>
+      <w:r>
+        <w:rPr>
+          <w:color w:val="FF0000"/>
+        </w:rPr>
+        <w:t xml:space="preserve"> objects</w:t>
+      </w:r>
+      <w:r>
+        <w:rPr>
+          <w:color w:val="FF0000"/>
+        </w:rPr>
+        <w:t>.</w:t>
+      </w:r>
+    </w:p>
+    <w:p>
+      <w:pPr>
+        <w:ind w:firstLine="720"/>
+        <w:rPr>
+          <w:color w:val="FF0000"/>
+        </w:rPr>
+      </w:pPr>
+      <w:r>
+        <w:rPr>
+          <w:color w:val="FF0000"/>
+        </w:rPr>
+        <w:t>DVDCollection has-a DVD objects.</w:t>
+      </w:r>
+    </w:p>
+    <w:p>
+      <w:pPr>
+        <w:rPr>
+          <w:color w:val="FF0000"/>
+        </w:rPr>
+      </w:pPr>
+      <w:r>
+        <w:rPr>
+          <w:color w:val="FF0000"/>
+        </w:rPr>
+        <w:t>Inheritance:</w:t>
+      </w:r>
+      <w:r>
+        <w:rPr>
+          <w:color w:val="FF0000"/>
+        </w:rPr>
         <w:t xml:space="preserve"> </w:t>
       </w:r>
       <w:r>
-        <w:t>number of times they have the same value</w:t>
-      </w:r>
-    </w:p>
-    <w:p>
-      <w:pPr>
-        <w:rPr>
-          <w:color w:val="FF0000"/>
-        </w:rPr>
-      </w:pPr>
-      <w:r>
-        <w:rPr>
-          <w:color w:val="FF0000"/>
-        </w:rPr>
-        <w:t>Die die1 = new Die();</w:t>
-      </w:r>
-    </w:p>
-    <w:p>
-      <w:pPr>
-        <w:rPr>
-          <w:color w:val="FF0000"/>
-        </w:rPr>
-      </w:pPr>
-      <w:r>
-        <w:rPr>
-          <w:color w:val="FF0000"/>
-        </w:rPr>
-        <w:t>Die die2 = new Die();</w:t>
-      </w:r>
-    </w:p>
-    <w:p>
-      <w:pPr>
-        <w:rPr>
-          <w:color w:val="FF0000"/>
-        </w:rPr>
-      </w:pPr>
-      <w:r>
-        <w:rPr>
-          <w:color w:val="FF0000"/>
-        </w:rPr>
-        <w:t>int count = 0;</w:t>
-      </w:r>
-    </w:p>
-    <w:p>
-      <w:pPr>
-        <w:rPr>
-          <w:color w:val="FF0000"/>
-        </w:rPr>
-      </w:pPr>
-      <w:r>
-        <w:rPr>
-          <w:color w:val="FF0000"/>
-        </w:rPr>
-        <w:t>for (int i = 0; i &lt; 100; ++i) {</w:t>
-      </w:r>
-    </w:p>
-    <w:p>
-      <w:pPr>
-        <w:rPr>
-          <w:color w:val="FF0000"/>
-        </w:rPr>
-      </w:pPr>
-      <w:r>
-        <w:rPr>
-          <w:color w:val="FF0000"/>
-        </w:rPr>
-        <w:tab/>
-        <w:t>if (die1.roll() == die2.roll())</w:t>
-      </w:r>
-    </w:p>
-    <w:p>
-      <w:pPr>
-        <w:rPr>
-          <w:color w:val="FF0000"/>
-        </w:rPr>
-      </w:pPr>
-      <w:r>
-        <w:rPr>
-          <w:color w:val="FF0000"/>
-        </w:rPr>
-        <w:tab/>
-      </w:r>
-      <w:r>
-        <w:rPr>
-          <w:color w:val="FF0000"/>
-        </w:rPr>
-        <w:tab/>
-        <w:t>++count;</w:t>
-      </w:r>
-    </w:p>
-    <w:p>
-      <w:pPr>
-        <w:rPr>
-          <w:color w:val="FF0000"/>
-        </w:rPr>
-      </w:pPr>
-      <w:r>
-        <w:rPr>
-          <w:color w:val="FF0000"/>
-        </w:rPr>
-        <w:t>}</w:t>
-      </w:r>
-    </w:p>
-    <w:p>
-      <w:r>
-        <w:t>16. Use an array to keep track of the counts for n items</w:t>
-      </w:r>
-    </w:p>
-    <w:p>
-      <w:pPr>
-        <w:rPr>
-          <w:color w:val="FF0000"/>
-        </w:rPr>
-      </w:pPr>
-      <w:r>
-        <w:rPr>
-          <w:color w:val="FF0000"/>
-        </w:rPr>
-        <w:t>Die die1 = new Die();</w:t>
-      </w:r>
-    </w:p>
-    <w:p>
-      <w:pPr>
-        <w:rPr>
-          <w:color w:val="FF0000"/>
-        </w:rPr>
-      </w:pPr>
-      <w:r>
-        <w:rPr>
-          <w:color w:val="FF0000"/>
-        </w:rPr>
-        <w:t>Die die2 = new Die();</w:t>
-      </w:r>
-    </w:p>
-    <w:p>
-      <w:pPr>
-        <w:rPr>
-          <w:color w:val="FF0000"/>
-        </w:rPr>
-      </w:pPr>
-      <w:r>
-        <w:rPr>
-          <w:color w:val="FF0000"/>
-        </w:rPr>
-        <w:t>int[] count = new int[11];</w:t>
-      </w:r>
-    </w:p>
-    <w:p>
-      <w:pPr>
-        <w:rPr>
-          <w:color w:val="FF0000"/>
-        </w:rPr>
-      </w:pPr>
-      <w:r>
-        <w:rPr>
-          <w:color w:val="FF0000"/>
-        </w:rPr>
-        <w:t>for (int i = 0; i &lt; 100; ++i) {</w:t>
-      </w:r>
-    </w:p>
-    <w:p>
-      <w:pPr>
-        <w:rPr>
-          <w:color w:val="FF0000"/>
-        </w:rPr>
-      </w:pPr>
-      <w:r>
-        <w:rPr>
-          <w:color w:val="FF0000"/>
-        </w:rPr>
-        <w:tab/>
-      </w:r>
-      <w:r>
-        <w:rPr>
-          <w:color w:val="FF0000"/>
-        </w:rPr>
-        <w:t>++count[die1.roll() + die2.roll() – 2];</w:t>
-      </w:r>
-    </w:p>
-    <w:p>
-      <w:pPr>
-        <w:rPr>
-          <w:color w:val="FF0000"/>
-        </w:rPr>
-      </w:pPr>
-      <w:r>
-        <w:rPr>
-          <w:color w:val="FF0000"/>
-        </w:rPr>
-        <w:t>}</w:t>
-      </w:r>
-    </w:p>
-    <w:p>
-      <w:r>
-        <w:t>17. Describe three different relationships between classes</w:t>
-      </w:r>
-    </w:p>
-    <w:p>
-      <w:pPr>
-        <w:rPr>
-          <w:color w:val="FF0000"/>
-        </w:rPr>
-      </w:pPr>
-      <w:r>
-        <w:rPr>
-          <w:color w:val="FF0000"/>
-        </w:rPr>
-        <w:t>Dependency: RollDie use a Die.</w:t>
-      </w:r>
-    </w:p>
-    <w:p>
-      <w:pPr>
-        <w:rPr>
-          <w:color w:val="FF0000"/>
-        </w:rPr>
-      </w:pPr>
-      <w:r>
-        <w:rPr>
-          <w:color w:val="FF0000"/>
-        </w:rPr>
-        <w:t xml:space="preserve">Composition: PairOfDice </w:t>
-      </w:r>
-      <w:r>
-        <w:rPr>
-          <w:color w:val="FF0000"/>
-        </w:rPr>
-        <w:t>has-a</w:t>
-      </w:r>
-      <w:r>
-        <w:rPr>
-          <w:color w:val="FF0000"/>
-        </w:rPr>
-        <w:t xml:space="preserve"> two Die.</w:t>
-      </w:r>
-    </w:p>
-    <w:p>
-      <w:pPr>
-        <w:rPr>
-          <w:color w:val="FF0000"/>
-        </w:rPr>
-      </w:pPr>
-      <w:r>
-        <w:rPr>
-          <w:color w:val="FF0000"/>
-        </w:rPr>
-        <w:t>Inheritance: LoadedDie is-a Die.</w:t>
+        <w:rPr>
+          <w:color w:val="FF0000"/>
+        </w:rPr>
+        <w:t>the process of deriving a new class from a existing class</w:t>
+      </w:r>
+    </w:p>
+    <w:p>
+      <w:pPr>
+        <w:ind w:firstLine="720"/>
+        <w:rPr>
+          <w:color w:val="FF0000"/>
+        </w:rPr>
+      </w:pPr>
+      <w:r>
+        <w:rPr>
+          <w:color w:val="FF0000"/>
+        </w:rPr>
+        <w:t>LoadedDie is-a Die.</w:t>
+      </w:r>
+    </w:p>
+    <w:p>
+      <w:pPr>
+        <w:ind w:firstLine="720"/>
+        <w:rPr>
+          <w:color w:val="FF0000"/>
+        </w:rPr>
+      </w:pPr>
+      <w:r>
+        <w:rPr>
+          <w:color w:val="FF0000"/>
+        </w:rPr>
+        <w:t>8K_DVD is-a DVD</w:t>
       </w:r>
     </w:p>
     <w:p>
@@ -2729,45 +2940,45 @@
     </w:p>
     <w:p>
       <w:r>
+        <w:t>20. Set up a simple recursive method to print a string in reverse order; trace a recursive</w:t>
+      </w:r>
+      <w:r>
+        <w:t xml:space="preserve"> </w:t>
+      </w:r>
+      <w:r>
+        <w:t>method such as factorial or summing values from 1 to n</w:t>
+      </w:r>
+    </w:p>
+    <w:p>
+      <w:pPr>
+        <w:rPr>
+          <w:color w:val="FF0000"/>
+        </w:rPr>
+      </w:pPr>
+      <w:r>
+        <w:rPr>
+          <w:color w:val="FF0000"/>
+        </w:rPr>
+        <w:t xml:space="preserve">public </w:t>
+      </w:r>
+      <w:r>
+        <w:rPr>
+          <w:color w:val="FF0000"/>
+        </w:rPr>
+        <w:t>static printStringInReverse(String str) {</w:t>
+      </w:r>
+    </w:p>
+    <w:p>
+      <w:pPr>
+        <w:rPr>
+          <w:color w:val="FF0000"/>
+        </w:rPr>
+      </w:pPr>
+      <w:r>
+        <w:rPr>
+          <w:color w:val="FF0000"/>
+        </w:rPr>
         <w:lastRenderedPageBreak/>
-        <w:t>20. Set up a simple recursive method to print a string in reverse order; trace a recursive</w:t>
-      </w:r>
-      <w:r>
-        <w:t xml:space="preserve"> </w:t>
-      </w:r>
-      <w:r>
-        <w:t>method such as factorial or summing values from 1 to n</w:t>
-      </w:r>
-    </w:p>
-    <w:p>
-      <w:pPr>
-        <w:rPr>
-          <w:color w:val="FF0000"/>
-        </w:rPr>
-      </w:pPr>
-      <w:r>
-        <w:rPr>
-          <w:color w:val="FF0000"/>
-        </w:rPr>
-        <w:t xml:space="preserve">public </w:t>
-      </w:r>
-      <w:r>
-        <w:rPr>
-          <w:color w:val="FF0000"/>
-        </w:rPr>
-        <w:t>static printStringInReverse(String str) {</w:t>
-      </w:r>
-    </w:p>
-    <w:p>
-      <w:pPr>
-        <w:rPr>
-          <w:color w:val="FF0000"/>
-        </w:rPr>
-      </w:pPr>
-      <w:r>
-        <w:rPr>
-          <w:color w:val="FF0000"/>
-        </w:rPr>
         <w:tab/>
         <w:t>if (str.length() &lt; 1)</w:t>
       </w:r>
@@ -2909,7 +3120,6 @@
         <w:rPr>
           <w:color w:val="FF0000"/>
         </w:rPr>
-        <w:lastRenderedPageBreak/>
         <w:t>Polymorphism means an object can have many forms.</w:t>
       </w:r>
       <w:r>

</xml_diff>